<commit_message>
Started lecture notes for week2 of sep200. Updated introduction to linux document for unx511.
</commit_message>
<xml_diff>
--- a/unx511/Week1a/IntroToLinux.docx
+++ b/unx511/Week1a/IntroToLinux.docx
@@ -1,6 +1,6 @@
 
 <file path=word/document.xml><?xml version="1.0" encoding="utf-8"?>
-<w:document xmlns:wpc="http://schemas.microsoft.com/office/word/2010/wordprocessingCanvas" xmlns:cx="http://schemas.microsoft.com/office/drawing/2014/chartex" xmlns:cx1="http://schemas.microsoft.com/office/drawing/2015/9/8/chartex" xmlns:cx2="http://schemas.microsoft.com/office/drawing/2015/10/21/chartex" xmlns:mc="http://schemas.openxmlformats.org/markup-compatibility/2006" xmlns:o="urn:schemas-microsoft-com:office:office" xmlns:r="http://schemas.openxmlformats.org/officeDocument/2006/relationships" xmlns:m="http://schemas.openxmlformats.org/officeDocument/2006/math" xmlns:v="urn:schemas-microsoft-com:vml" xmlns:wp14="http://schemas.microsoft.com/office/word/2010/wordprocessingDrawing" xmlns:wp="http://schemas.openxmlformats.org/drawingml/2006/wordprocessingDrawing" xmlns:w10="urn:schemas-microsoft-com:office:word" xmlns:w="http://schemas.openxmlformats.org/wordprocessingml/2006/main" xmlns:w14="http://schemas.microsoft.com/office/word/2010/wordml" xmlns:w15="http://schemas.microsoft.com/office/word/2012/wordml" xmlns:w16se="http://schemas.microsoft.com/office/word/2015/wordml/symex" xmlns:wpg="http://schemas.microsoft.com/office/word/2010/wordprocessingGroup" xmlns:wpi="http://schemas.microsoft.com/office/word/2010/wordprocessingInk" xmlns:wne="http://schemas.microsoft.com/office/word/2006/wordml" xmlns:wps="http://schemas.microsoft.com/office/word/2010/wordprocessingShape" mc:Ignorable="w14 w15 w16se wp14">
+<w:document xmlns:wpc="http://schemas.microsoft.com/office/word/2010/wordprocessingCanvas" xmlns:cx="http://schemas.microsoft.com/office/drawing/2014/chartex" xmlns:cx1="http://schemas.microsoft.com/office/drawing/2015/9/8/chartex" xmlns:cx2="http://schemas.microsoft.com/office/drawing/2015/10/21/chartex" xmlns:cx3="http://schemas.microsoft.com/office/drawing/2016/5/9/chartex" xmlns:cx4="http://schemas.microsoft.com/office/drawing/2016/5/10/chartex" xmlns:cx5="http://schemas.microsoft.com/office/drawing/2016/5/11/chartex" xmlns:cx6="http://schemas.microsoft.com/office/drawing/2016/5/12/chartex" xmlns:cx7="http://schemas.microsoft.com/office/drawing/2016/5/13/chartex" xmlns:cx8="http://schemas.microsoft.com/office/drawing/2016/5/14/chartex" xmlns:mc="http://schemas.openxmlformats.org/markup-compatibility/2006" xmlns:aink="http://schemas.microsoft.com/office/drawing/2016/ink" xmlns:am3d="http://schemas.microsoft.com/office/drawing/2017/model3d" xmlns:o="urn:schemas-microsoft-com:office:office" xmlns:r="http://schemas.openxmlformats.org/officeDocument/2006/relationships" xmlns:m="http://schemas.openxmlformats.org/officeDocument/2006/math" xmlns:v="urn:schemas-microsoft-com:vml" xmlns:wp14="http://schemas.microsoft.com/office/word/2010/wordprocessingDrawing" xmlns:wp="http://schemas.openxmlformats.org/drawingml/2006/wordprocessingDrawing" xmlns:w10="urn:schemas-microsoft-com:office:word" xmlns:w="http://schemas.openxmlformats.org/wordprocessingml/2006/main" xmlns:w14="http://schemas.microsoft.com/office/word/2010/wordml" xmlns:w15="http://schemas.microsoft.com/office/word/2012/wordml" xmlns:w16cex="http://schemas.microsoft.com/office/word/2018/wordml/cex" xmlns:w16cid="http://schemas.microsoft.com/office/word/2016/wordml/cid" xmlns:w16="http://schemas.microsoft.com/office/word/2018/wordml" xmlns:w16sdtdh="http://schemas.microsoft.com/office/word/2020/wordml/sdtdatahash" xmlns:w16se="http://schemas.microsoft.com/office/word/2015/wordml/symex" xmlns:wpg="http://schemas.microsoft.com/office/word/2010/wordprocessingGroup" xmlns:wpi="http://schemas.microsoft.com/office/word/2010/wordprocessingInk" xmlns:wne="http://schemas.microsoft.com/office/word/2006/wordml" xmlns:wps="http://schemas.microsoft.com/office/word/2010/wordprocessingShape" mc:Ignorable="w14 w15 w16se w16cid w16 w16cex w16sdtdh wp14">
   <w:body>
     <w:p>
       <w:pPr>
@@ -277,19 +277,8 @@
           <w:u w:val="single"/>
         </w:rPr>
         <w:lastRenderedPageBreak/>
-        <w:t xml:space="preserve">What is the Linux </w:t>
-      </w:r>
-      <w:proofErr w:type="gramStart"/>
-      <w:r>
-        <w:rPr>
-          <w:b/>
-          <w:sz w:val="36"/>
-          <w:szCs w:val="36"/>
-          <w:u w:val="single"/>
-        </w:rPr>
-        <w:t>Kernel</w:t>
-      </w:r>
-      <w:proofErr w:type="gramEnd"/>
+        <w:t>What is the Linux Kernel</w:t>
+      </w:r>
     </w:p>
     <w:p>
       <w:pPr>
@@ -483,494 +472,289 @@
     </w:p>
     <w:p>
       <w:pPr>
-        <w:pStyle w:val="NormalWeb"/>
-        <w:rPr>
-          <w:rFonts w:asciiTheme="minorHAnsi" w:hAnsiTheme="minorHAnsi" w:cstheme="minorHAnsi"/>
-          <w:sz w:val="22"/>
-          <w:szCs w:val="22"/>
-        </w:rPr>
-      </w:pPr>
+        <w:spacing w:after="0" w:line="240" w:lineRule="auto"/>
+        <w:rPr>
+          <w:rFonts w:cstheme="minorHAnsi"/>
+          <w:lang w:val="en-US"/>
+        </w:rPr>
+      </w:pPr>
+      <w:r>
+        <w:rPr>
+          <w:rFonts w:cstheme="minorHAnsi"/>
+          <w:b/>
+          <w:bCs/>
+          <w:lang w:val="en-US"/>
+        </w:rPr>
+        <w:t>Ubuntu</w:t>
+      </w:r>
+      <w:r>
+        <w:rPr>
+          <w:rFonts w:cstheme="minorHAnsi"/>
+          <w:lang w:val="en-US"/>
+        </w:rPr>
+        <w:t xml:space="preserve"> is the most user-friendly Linux distribution, offering strong community-based support and a consistent release cycle. It has also a reputation for security. Ubuntu updates the latest software versions on a regular schedule. The disadvantage of frequent updates is that it's hard to keep bugs from slipping into the system. In fact, Ubuntu is not intended to be updated with all the latest software as time goes on. It is designed for the opposite, to be stocked with long-tested software and only upgrading them with critical and security-related fixes. Ubuntu is the best choice for newbies.</w:t>
+      </w:r>
+    </w:p>
+    <w:p>
+      <w:pPr>
+        <w:spacing w:after="0" w:line="240" w:lineRule="auto"/>
+        <w:rPr>
+          <w:rFonts w:cstheme="minorHAnsi"/>
+          <w:lang w:val="en-US"/>
+        </w:rPr>
+      </w:pPr>
+    </w:p>
+    <w:p>
+      <w:pPr>
+        <w:spacing w:after="0" w:line="240" w:lineRule="auto"/>
+        <w:rPr>
+          <w:rFonts w:cstheme="minorHAnsi"/>
+          <w:lang w:val="en-US"/>
+        </w:rPr>
+      </w:pPr>
+      <w:r>
+        <w:rPr>
+          <w:rFonts w:cstheme="minorHAnsi"/>
+          <w:b/>
+          <w:bCs/>
+          <w:lang w:val="en-US"/>
+        </w:rPr>
+        <w:t>CentOS</w:t>
+      </w:r>
+      <w:r>
+        <w:rPr>
+          <w:rFonts w:cstheme="minorHAnsi"/>
+          <w:lang w:val="en-US"/>
+        </w:rPr>
+        <w:t xml:space="preserve"> is perfect for those looking for a highly stable version of Linux that offers enterprise-level reliability. The price of stability is that the software versions included with CentOS are rarely the latest. It comes with the same set of well-tested and stable Linux kernel and software packages that form the basis of its parent, Red Hat Enterprise Linux. CentOS is supported with a minimum of 5 years of security updates. Security features include an excellent firewall and </w:t>
+      </w:r>
       <w:proofErr w:type="spellStart"/>
       <w:r>
         <w:rPr>
-          <w:rStyle w:val="Strong"/>
-          <w:rFonts w:asciiTheme="minorHAnsi" w:hAnsiTheme="minorHAnsi" w:cstheme="minorHAnsi"/>
-          <w:sz w:val="22"/>
-          <w:szCs w:val="22"/>
+          <w:rFonts w:cstheme="minorHAnsi"/>
+          <w:lang w:val="en-US"/>
+        </w:rPr>
+        <w:t>SELinux</w:t>
+      </w:r>
+      <w:proofErr w:type="spellEnd"/>
+      <w:r>
+        <w:rPr>
+          <w:rFonts w:cstheme="minorHAnsi"/>
+          <w:lang w:val="en-US"/>
+        </w:rPr>
+        <w:t>, a policy enforcement mechanism that prevents wayward applications from ever causing security problems.</w:t>
+      </w:r>
+    </w:p>
+    <w:p>
+      <w:pPr>
+        <w:spacing w:after="0" w:line="240" w:lineRule="auto"/>
+        <w:rPr>
+          <w:rFonts w:cstheme="minorHAnsi"/>
+          <w:lang w:val="en-US"/>
+        </w:rPr>
+      </w:pPr>
+    </w:p>
+    <w:p>
+      <w:pPr>
+        <w:spacing w:after="0" w:line="240" w:lineRule="auto"/>
+        <w:rPr>
+          <w:rFonts w:cstheme="minorHAnsi"/>
+          <w:lang w:val="en-US"/>
+        </w:rPr>
+      </w:pPr>
+      <w:r>
+        <w:rPr>
+          <w:rFonts w:cstheme="minorHAnsi"/>
+          <w:lang w:val="en-US"/>
+        </w:rPr>
+        <w:t xml:space="preserve"> </w:t>
+      </w:r>
+      <w:r>
+        <w:rPr>
+          <w:rFonts w:cstheme="minorHAnsi"/>
+          <w:b/>
+          <w:bCs/>
+          <w:lang w:val="en-US"/>
+        </w:rPr>
+        <w:t>Fedora</w:t>
+      </w:r>
+      <w:r>
+        <w:rPr>
+          <w:rFonts w:cstheme="minorHAnsi"/>
+          <w:lang w:val="en-US"/>
+        </w:rPr>
+        <w:t xml:space="preserve"> focuses on including cutting-edge software. They continually update to newer software packages. Since Fedora's priorities tend to lean towards enterprise features, rather than server usability; some bleeding edge features occasionally alienate some users. On the other hand, since Fedora is not as popular as Ubuntu and CentOS, it may sometimes be harder to find the app users are looking for. They will be stuck building from source instead of just installing it from the repositories. Building from source isn't all that hard, but it won't allow users to automatically update that program. Fedora is recommended for advanced Linux administrators.</w:t>
+      </w:r>
+    </w:p>
+    <w:p>
+      <w:pPr>
+        <w:spacing w:after="0" w:line="240" w:lineRule="auto"/>
+        <w:rPr>
+          <w:rFonts w:cstheme="minorHAnsi"/>
+          <w:lang w:val="en-US"/>
+        </w:rPr>
+      </w:pPr>
+    </w:p>
+    <w:p>
+      <w:pPr>
+        <w:spacing w:after="0" w:line="240" w:lineRule="auto"/>
+        <w:rPr>
+          <w:rFonts w:cstheme="minorHAnsi"/>
+          <w:lang w:val="en-US"/>
+        </w:rPr>
+      </w:pPr>
+      <w:r>
+        <w:rPr>
+          <w:rFonts w:cstheme="minorHAnsi"/>
+          <w:b/>
+          <w:bCs/>
+          <w:lang w:val="en-US"/>
         </w:rPr>
         <w:t>Debian</w:t>
       </w:r>
-      <w:proofErr w:type="spellEnd"/>
-      <w:r>
-        <w:rPr>
-          <w:rFonts w:asciiTheme="minorHAnsi" w:hAnsiTheme="minorHAnsi" w:cstheme="minorHAnsi"/>
-          <w:sz w:val="22"/>
-          <w:szCs w:val="22"/>
-        </w:rPr>
-        <w:br/>
-      </w:r>
-      <w:proofErr w:type="spellStart"/>
-      <w:r>
-        <w:rPr>
-          <w:rFonts w:asciiTheme="minorHAnsi" w:hAnsiTheme="minorHAnsi" w:cstheme="minorHAnsi"/>
-          <w:sz w:val="22"/>
-          <w:szCs w:val="22"/>
-        </w:rPr>
-        <w:t>Debian</w:t>
-      </w:r>
-      <w:proofErr w:type="spellEnd"/>
-      <w:r>
-        <w:rPr>
-          <w:rFonts w:asciiTheme="minorHAnsi" w:hAnsiTheme="minorHAnsi" w:cstheme="minorHAnsi"/>
-          <w:sz w:val="22"/>
-          <w:szCs w:val="22"/>
-        </w:rPr>
-        <w:t xml:space="preserve"> is an operating system composed only of free, open-source software. The </w:t>
-      </w:r>
-      <w:proofErr w:type="spellStart"/>
-      <w:r>
-        <w:rPr>
-          <w:rFonts w:asciiTheme="minorHAnsi" w:hAnsiTheme="minorHAnsi" w:cstheme="minorHAnsi"/>
-          <w:sz w:val="22"/>
-          <w:szCs w:val="22"/>
-        </w:rPr>
-        <w:t>Debian</w:t>
-      </w:r>
-      <w:proofErr w:type="spellEnd"/>
-      <w:r>
-        <w:rPr>
-          <w:rFonts w:asciiTheme="minorHAnsi" w:hAnsiTheme="minorHAnsi" w:cstheme="minorHAnsi"/>
-          <w:sz w:val="22"/>
-          <w:szCs w:val="22"/>
-        </w:rPr>
-        <w:t xml:space="preserve"> project has been operating since 1993 — over 20 years ago! This widely respected project is still releasing new versions of </w:t>
-      </w:r>
-      <w:proofErr w:type="spellStart"/>
-      <w:r>
-        <w:rPr>
-          <w:rFonts w:asciiTheme="minorHAnsi" w:hAnsiTheme="minorHAnsi" w:cstheme="minorHAnsi"/>
-          <w:sz w:val="22"/>
-          <w:szCs w:val="22"/>
-        </w:rPr>
-        <w:t>Debian</w:t>
-      </w:r>
-      <w:proofErr w:type="spellEnd"/>
-      <w:r>
-        <w:rPr>
-          <w:rFonts w:asciiTheme="minorHAnsi" w:hAnsiTheme="minorHAnsi" w:cstheme="minorHAnsi"/>
-          <w:sz w:val="22"/>
-          <w:szCs w:val="22"/>
-        </w:rPr>
-        <w:t>, but it’s known for moving much more slowly than distributions like Ubuntu or Linux Mint. This can make it more stable and conservative, which is ideal for some systems.</w:t>
-      </w:r>
-    </w:p>
-    <w:p>
-      <w:pPr>
-        <w:pStyle w:val="NormalWeb"/>
-        <w:rPr>
-          <w:rFonts w:asciiTheme="minorHAnsi" w:hAnsiTheme="minorHAnsi" w:cstheme="minorHAnsi"/>
-          <w:sz w:val="22"/>
-          <w:szCs w:val="22"/>
-        </w:rPr>
-      </w:pPr>
-      <w:r>
-        <w:rPr>
-          <w:rStyle w:val="Strong"/>
-          <w:rFonts w:asciiTheme="minorHAnsi" w:hAnsiTheme="minorHAnsi" w:cstheme="minorHAnsi"/>
-          <w:sz w:val="22"/>
-          <w:szCs w:val="22"/>
-        </w:rPr>
-        <w:t>Ubuntu</w:t>
-      </w:r>
-      <w:r>
-        <w:rPr>
-          <w:rFonts w:asciiTheme="minorHAnsi" w:hAnsiTheme="minorHAnsi" w:cstheme="minorHAnsi"/>
-          <w:sz w:val="22"/>
-          <w:szCs w:val="22"/>
-        </w:rPr>
-        <w:br/>
-      </w:r>
-      <w:proofErr w:type="spellStart"/>
-      <w:r>
-        <w:rPr>
-          <w:rFonts w:asciiTheme="minorHAnsi" w:hAnsiTheme="minorHAnsi" w:cstheme="minorHAnsi"/>
-          <w:sz w:val="22"/>
-          <w:szCs w:val="22"/>
-        </w:rPr>
-        <w:t>Ubuntu</w:t>
-      </w:r>
-      <w:proofErr w:type="spellEnd"/>
-      <w:r>
-        <w:rPr>
-          <w:rFonts w:asciiTheme="minorHAnsi" w:hAnsiTheme="minorHAnsi" w:cstheme="minorHAnsi"/>
-          <w:sz w:val="22"/>
-          <w:szCs w:val="22"/>
-        </w:rPr>
-        <w:t xml:space="preserve"> was originally founded to take the core bits of stable </w:t>
-      </w:r>
-      <w:proofErr w:type="spellStart"/>
-      <w:r>
-        <w:rPr>
-          <w:rFonts w:asciiTheme="minorHAnsi" w:hAnsiTheme="minorHAnsi" w:cstheme="minorHAnsi"/>
-          <w:sz w:val="22"/>
-          <w:szCs w:val="22"/>
-        </w:rPr>
-        <w:t>Debian</w:t>
-      </w:r>
-      <w:proofErr w:type="spellEnd"/>
-      <w:r>
-        <w:rPr>
-          <w:rFonts w:asciiTheme="minorHAnsi" w:hAnsiTheme="minorHAnsi" w:cstheme="minorHAnsi"/>
-          <w:sz w:val="22"/>
-          <w:szCs w:val="22"/>
-        </w:rPr>
-        <w:t xml:space="preserve"> and improve on them more quickly, packaging the software together into a user-friendly system that’s more frequently updated. Ubuntu is probably the most well-known Linux distribution. Ubuntu is based on </w:t>
-      </w:r>
-      <w:proofErr w:type="spellStart"/>
-      <w:r>
-        <w:rPr>
-          <w:rFonts w:asciiTheme="minorHAnsi" w:hAnsiTheme="minorHAnsi" w:cstheme="minorHAnsi"/>
-          <w:sz w:val="22"/>
-          <w:szCs w:val="22"/>
-        </w:rPr>
-        <w:t>Debian</w:t>
-      </w:r>
-      <w:proofErr w:type="spellEnd"/>
-      <w:r>
-        <w:rPr>
-          <w:rFonts w:asciiTheme="minorHAnsi" w:hAnsiTheme="minorHAnsi" w:cstheme="minorHAnsi"/>
-          <w:sz w:val="22"/>
-          <w:szCs w:val="22"/>
-        </w:rPr>
-        <w:t xml:space="preserve">, but it has its own software repositories. Much of the software in these repositories is synced from </w:t>
-      </w:r>
-      <w:proofErr w:type="spellStart"/>
-      <w:r>
-        <w:rPr>
-          <w:rFonts w:asciiTheme="minorHAnsi" w:hAnsiTheme="minorHAnsi" w:cstheme="minorHAnsi"/>
-          <w:sz w:val="22"/>
-          <w:szCs w:val="22"/>
-        </w:rPr>
-        <w:t>Debian’s</w:t>
-      </w:r>
-      <w:proofErr w:type="spellEnd"/>
-      <w:r>
-        <w:rPr>
-          <w:rFonts w:asciiTheme="minorHAnsi" w:hAnsiTheme="minorHAnsi" w:cstheme="minorHAnsi"/>
-          <w:sz w:val="22"/>
-          <w:szCs w:val="22"/>
-        </w:rPr>
-        <w:t xml:space="preserve"> repositories.</w:t>
-      </w:r>
-    </w:p>
-    <w:p>
-      <w:pPr>
-        <w:pStyle w:val="NormalWeb"/>
-        <w:rPr>
-          <w:rFonts w:asciiTheme="minorHAnsi" w:hAnsiTheme="minorHAnsi" w:cstheme="minorHAnsi"/>
-          <w:sz w:val="22"/>
-          <w:szCs w:val="22"/>
-        </w:rPr>
-      </w:pPr>
-      <w:r>
-        <w:rPr>
-          <w:rFonts w:asciiTheme="minorHAnsi" w:hAnsiTheme="minorHAnsi" w:cstheme="minorHAnsi"/>
-          <w:sz w:val="22"/>
-          <w:szCs w:val="22"/>
-        </w:rPr>
-        <w:t>The Ubuntu project has a focus on providing a solid desktop (and server) experience, and it isn’t afraid to build its own custom technology to do it. Ubuntu used to use the GNOME 2 desktop environment, but it now uses its own Unity desktop environment. Ubuntu is even building its own Mir graphical server while other distributions are working on the Wayland.</w:t>
-      </w:r>
-    </w:p>
-    <w:p>
-      <w:pPr>
-        <w:pStyle w:val="NormalWeb"/>
-        <w:rPr>
-          <w:rFonts w:asciiTheme="minorHAnsi" w:hAnsiTheme="minorHAnsi" w:cstheme="minorHAnsi"/>
-          <w:sz w:val="22"/>
-          <w:szCs w:val="22"/>
-        </w:rPr>
-      </w:pPr>
-      <w:r>
-        <w:rPr>
-          <w:rFonts w:asciiTheme="minorHAnsi" w:hAnsiTheme="minorHAnsi" w:cstheme="minorHAnsi"/>
-          <w:sz w:val="22"/>
-          <w:szCs w:val="22"/>
-        </w:rPr>
-        <w:t>Ubuntu is modern without being too bleeding edge. It offers releases every six months, with a more stable LTS (long term support) release every two years. Ubuntu is currently working on expanding the Ubuntu distribution to run on smartphones and tablets.</w:t>
-      </w:r>
-    </w:p>
-    <w:p>
-      <w:pPr>
-        <w:pStyle w:val="NormalWeb"/>
-        <w:rPr>
-          <w:rFonts w:asciiTheme="minorHAnsi" w:hAnsiTheme="minorHAnsi" w:cstheme="minorHAnsi"/>
-          <w:sz w:val="22"/>
-          <w:szCs w:val="22"/>
-        </w:rPr>
-      </w:pPr>
-      <w:r>
-        <w:rPr>
-          <w:rStyle w:val="Strong"/>
-          <w:rFonts w:asciiTheme="minorHAnsi" w:hAnsiTheme="minorHAnsi" w:cstheme="minorHAnsi"/>
-          <w:sz w:val="22"/>
-          <w:szCs w:val="22"/>
-        </w:rPr>
-        <w:t>Fedora</w:t>
-      </w:r>
-      <w:r>
-        <w:rPr>
-          <w:rFonts w:asciiTheme="minorHAnsi" w:hAnsiTheme="minorHAnsi" w:cstheme="minorHAnsi"/>
-          <w:sz w:val="22"/>
-          <w:szCs w:val="22"/>
-        </w:rPr>
-        <w:br/>
-      </w:r>
-      <w:proofErr w:type="spellStart"/>
-      <w:r>
-        <w:rPr>
-          <w:rFonts w:asciiTheme="minorHAnsi" w:hAnsiTheme="minorHAnsi" w:cstheme="minorHAnsi"/>
-          <w:sz w:val="22"/>
-          <w:szCs w:val="22"/>
-        </w:rPr>
-        <w:t>Fedora</w:t>
-      </w:r>
-      <w:proofErr w:type="spellEnd"/>
-      <w:r>
-        <w:rPr>
-          <w:rFonts w:asciiTheme="minorHAnsi" w:hAnsiTheme="minorHAnsi" w:cstheme="minorHAnsi"/>
-          <w:sz w:val="22"/>
-          <w:szCs w:val="22"/>
-        </w:rPr>
-        <w:t xml:space="preserve"> is a project with a strong focus on free software — you won’t find an easy way to install proprietary graphics drivers here, although third-party repositories are available. Fedora is bleeding edge and contains the latest versions of software.</w:t>
-      </w:r>
-    </w:p>
-    <w:p>
-      <w:pPr>
-        <w:pStyle w:val="NormalWeb"/>
-        <w:rPr>
-          <w:rFonts w:asciiTheme="minorHAnsi" w:hAnsiTheme="minorHAnsi" w:cstheme="minorHAnsi"/>
-          <w:sz w:val="22"/>
-          <w:szCs w:val="22"/>
-        </w:rPr>
-      </w:pPr>
-    </w:p>
-    <w:p>
-      <w:pPr>
-        <w:pStyle w:val="NormalWeb"/>
-        <w:rPr>
-          <w:rFonts w:asciiTheme="minorHAnsi" w:hAnsiTheme="minorHAnsi" w:cstheme="minorHAnsi"/>
-          <w:sz w:val="22"/>
-          <w:szCs w:val="22"/>
-        </w:rPr>
-      </w:pPr>
-      <w:r>
-        <w:rPr>
-          <w:rFonts w:asciiTheme="minorHAnsi" w:hAnsiTheme="minorHAnsi" w:cstheme="minorHAnsi"/>
-          <w:sz w:val="22"/>
-          <w:szCs w:val="22"/>
+      <w:r>
+        <w:rPr>
+          <w:rFonts w:cstheme="minorHAnsi"/>
+          <w:lang w:val="en-US"/>
+        </w:rPr>
+        <w:t xml:space="preserve"> is a "rolling" distribution which doesn't jump from release to release and its packages are continuously updated. With a moving base of packages, each new change can potentially introduce some problems. Some users consider Debian as one of the stable distributions, as users are quick to report broken features and developers are quick to fix them. Overall, it  provides an "unstable" repository. Debian is a usable and responsive distribution, but it isn’t one we’d recommend for complete beginners.</w:t>
+      </w:r>
+    </w:p>
+    <w:p>
+      <w:pPr>
+        <w:spacing w:after="0" w:line="240" w:lineRule="auto"/>
+        <w:rPr>
+          <w:rFonts w:cstheme="minorHAnsi"/>
+          <w:lang w:val="en-US"/>
+        </w:rPr>
+      </w:pPr>
+    </w:p>
+    <w:p>
+      <w:pPr>
+        <w:spacing w:after="0" w:line="240" w:lineRule="auto"/>
+        <w:rPr>
+          <w:rFonts w:cstheme="minorHAnsi"/>
+          <w:lang w:val="en-US"/>
+        </w:rPr>
+      </w:pPr>
+      <w:r>
+        <w:rPr>
+          <w:rFonts w:cstheme="minorHAnsi"/>
+          <w:lang w:val="en-US"/>
+        </w:rPr>
+        <w:t xml:space="preserve"> </w:t>
+      </w:r>
+    </w:p>
+    <w:p>
+      <w:pPr>
+        <w:spacing w:after="0" w:line="240" w:lineRule="auto"/>
+        <w:rPr>
+          <w:rFonts w:cstheme="minorHAnsi"/>
+          <w:lang w:val="en-US"/>
+        </w:rPr>
+      </w:pPr>
+      <w:r>
+        <w:rPr>
+          <w:rFonts w:cstheme="minorHAnsi"/>
+          <w:b/>
+          <w:bCs/>
+          <w:lang w:val="en-US"/>
         </w:rPr>
         <w:lastRenderedPageBreak/>
-        <w:t>Unlike Ubuntu, Fedora doesn’t make its own desktop environment or other software. Instead, the Fedora project uses “upstream” software, providing a platform that integrates all this upstream software without adding their own custom tools or patching it too much. Fedora comes with the GNOME 3 desktop environment by default, although you can also get “spins” that come with other desktop environments.</w:t>
-      </w:r>
-    </w:p>
-    <w:p>
-      <w:pPr>
-        <w:pStyle w:val="NormalWeb"/>
-        <w:rPr>
-          <w:rFonts w:asciiTheme="minorHAnsi" w:hAnsiTheme="minorHAnsi" w:cstheme="minorHAnsi"/>
-          <w:sz w:val="22"/>
-          <w:szCs w:val="22"/>
-        </w:rPr>
-      </w:pPr>
-      <w:r>
-        <w:rPr>
-          <w:rFonts w:asciiTheme="minorHAnsi" w:hAnsiTheme="minorHAnsi" w:cstheme="minorHAnsi"/>
-          <w:sz w:val="22"/>
-          <w:szCs w:val="22"/>
-        </w:rPr>
-        <w:t>Fedora is sponsored by Red Hat, and is the foundation for the commercial Red Hat Enterprise Linux project. Unlike RHEL, Fedora is bleeding edge and not supported for long. If you want a more stable release that’s supported for longer, Red Hat would prefer you use their Enterprise product.</w:t>
-      </w:r>
-    </w:p>
-    <w:p>
-      <w:pPr>
-        <w:pStyle w:val="NormalWeb"/>
-        <w:rPr>
-          <w:rFonts w:asciiTheme="minorHAnsi" w:hAnsiTheme="minorHAnsi" w:cstheme="minorHAnsi"/>
-          <w:sz w:val="22"/>
-          <w:szCs w:val="22"/>
-        </w:rPr>
-      </w:pPr>
-      <w:r>
-        <w:rPr>
-          <w:rStyle w:val="Strong"/>
-          <w:rFonts w:asciiTheme="minorHAnsi" w:hAnsiTheme="minorHAnsi" w:cstheme="minorHAnsi"/>
-          <w:sz w:val="22"/>
-          <w:szCs w:val="22"/>
-        </w:rPr>
-        <w:t>CentOS/Red Hat Enterprise Linux</w:t>
-      </w:r>
-      <w:r>
-        <w:rPr>
-          <w:rFonts w:asciiTheme="minorHAnsi" w:hAnsiTheme="minorHAnsi" w:cstheme="minorHAnsi"/>
-          <w:sz w:val="22"/>
-          <w:szCs w:val="22"/>
-        </w:rPr>
-        <w:br/>
-      </w:r>
-      <w:r>
-        <w:rPr>
-          <w:rFonts w:asciiTheme="minorHAnsi" w:hAnsiTheme="minorHAnsi" w:cstheme="minorHAnsi"/>
-          <w:sz w:val="22"/>
-          <w:szCs w:val="22"/>
-        </w:rPr>
-        <w:t>Red Hat Enterprise Linux is a commercial Linux distribution intended for servers and workstations. It’s based on the open-source Fedora project, but is designed to be a stable platform with long-term support.</w:t>
-      </w:r>
-    </w:p>
-    <w:p>
-      <w:pPr>
-        <w:pStyle w:val="NormalWeb"/>
-        <w:rPr>
-          <w:rFonts w:asciiTheme="minorHAnsi" w:hAnsiTheme="minorHAnsi" w:cstheme="minorHAnsi"/>
-          <w:sz w:val="22"/>
-          <w:szCs w:val="22"/>
-        </w:rPr>
-      </w:pPr>
-      <w:r>
-        <w:rPr>
-          <w:rFonts w:asciiTheme="minorHAnsi" w:hAnsiTheme="minorHAnsi" w:cstheme="minorHAnsi"/>
-          <w:sz w:val="22"/>
-          <w:szCs w:val="22"/>
-        </w:rPr>
-        <w:t>Red Hat uses trademark law to prevent their official Red Hat Enterprise Linux software from being redistributed. However, the core software is free and open-source. CentOS is a community project that takes the Red Hat Enterprise Linux code, removes all Red Hat’s trademarks, and makes it available for free use and distribution. It’s a free version of RHEL, so it’s good if you want a stable platform that will be supported for a long time. CentOS and Red Hat recently announced they’re collaborating, so CentOS is now part of Red Hat itself.</w:t>
-      </w:r>
-    </w:p>
-    <w:p>
-      <w:pPr>
-        <w:pStyle w:val="NormalWeb"/>
-        <w:rPr>
-          <w:rFonts w:asciiTheme="minorHAnsi" w:hAnsiTheme="minorHAnsi" w:cstheme="minorHAnsi"/>
-          <w:sz w:val="22"/>
-          <w:szCs w:val="22"/>
-        </w:rPr>
-      </w:pPr>
-      <w:proofErr w:type="spellStart"/>
-      <w:r>
-        <w:rPr>
-          <w:rStyle w:val="Strong"/>
-          <w:rFonts w:asciiTheme="minorHAnsi" w:hAnsiTheme="minorHAnsi" w:cstheme="minorHAnsi"/>
-          <w:sz w:val="22"/>
-          <w:szCs w:val="22"/>
+        <w:t>Mint</w:t>
+      </w:r>
+      <w:r>
+        <w:rPr>
+          <w:rFonts w:cstheme="minorHAnsi"/>
+          <w:lang w:val="en-US"/>
+        </w:rPr>
+        <w:t xml:space="preserve"> is light and faster than other Linux distributions. It is a Linux distribution for desktop computers, based on either Ubuntu or Debian. New versions of Mint are released every six months. There are two releases per year, generally timed one month after Ubuntu releases.</w:t>
+      </w:r>
+    </w:p>
+    <w:p>
+      <w:pPr>
+        <w:spacing w:after="0" w:line="240" w:lineRule="auto"/>
+        <w:rPr>
+          <w:rFonts w:cstheme="minorHAnsi"/>
+          <w:lang w:val="en-US"/>
+        </w:rPr>
+      </w:pPr>
+    </w:p>
+    <w:p>
+      <w:pPr>
+        <w:spacing w:after="0" w:line="240" w:lineRule="auto"/>
+        <w:rPr>
+          <w:rFonts w:cstheme="minorHAnsi"/>
+          <w:lang w:val="en-US"/>
+        </w:rPr>
+      </w:pPr>
+      <w:r>
+        <w:rPr>
+          <w:rFonts w:cstheme="minorHAnsi"/>
+          <w:b/>
+          <w:bCs/>
+          <w:lang w:val="en-US"/>
         </w:rPr>
         <w:t>openSUSE</w:t>
       </w:r>
-      <w:proofErr w:type="spellEnd"/>
-      <w:r>
-        <w:rPr>
-          <w:rStyle w:val="Strong"/>
-          <w:rFonts w:asciiTheme="minorHAnsi" w:hAnsiTheme="minorHAnsi" w:cstheme="minorHAnsi"/>
-          <w:sz w:val="22"/>
-          <w:szCs w:val="22"/>
-        </w:rPr>
-        <w:t>/SUSE Linux Enterprise</w:t>
-      </w:r>
-      <w:r>
-        <w:rPr>
-          <w:rFonts w:asciiTheme="minorHAnsi" w:hAnsiTheme="minorHAnsi" w:cstheme="minorHAnsi"/>
-          <w:sz w:val="22"/>
-          <w:szCs w:val="22"/>
-        </w:rPr>
-        <w:br/>
-      </w:r>
-      <w:proofErr w:type="spellStart"/>
-      <w:r>
-        <w:rPr>
-          <w:rFonts w:asciiTheme="minorHAnsi" w:hAnsiTheme="minorHAnsi" w:cstheme="minorHAnsi"/>
-          <w:sz w:val="22"/>
-          <w:szCs w:val="22"/>
-        </w:rPr>
-        <w:t>openSUSE</w:t>
-      </w:r>
-      <w:proofErr w:type="spellEnd"/>
-      <w:r>
-        <w:rPr>
-          <w:rFonts w:asciiTheme="minorHAnsi" w:hAnsiTheme="minorHAnsi" w:cstheme="minorHAnsi"/>
-          <w:sz w:val="22"/>
-          <w:szCs w:val="22"/>
-        </w:rPr>
-        <w:t xml:space="preserve"> is a community-created Linux distribution sponsored by Novell. Novell purchased </w:t>
-      </w:r>
-      <w:proofErr w:type="spellStart"/>
-      <w:r>
-        <w:rPr>
-          <w:rFonts w:asciiTheme="minorHAnsi" w:hAnsiTheme="minorHAnsi" w:cstheme="minorHAnsi"/>
-          <w:sz w:val="22"/>
-          <w:szCs w:val="22"/>
-        </w:rPr>
-        <w:t>SuSE</w:t>
-      </w:r>
-      <w:proofErr w:type="spellEnd"/>
-      <w:r>
-        <w:rPr>
-          <w:rFonts w:asciiTheme="minorHAnsi" w:hAnsiTheme="minorHAnsi" w:cstheme="minorHAnsi"/>
-          <w:sz w:val="22"/>
-          <w:szCs w:val="22"/>
-        </w:rPr>
-        <w:t xml:space="preserve"> Linux in 2003, and they still create an enterprise Linux project known as SUSE Linux Enterprise. Where Red Hat has the Fedora project that feeds into Red Hat Enterprise Linux, Novell has the </w:t>
-      </w:r>
-      <w:proofErr w:type="spellStart"/>
-      <w:r>
-        <w:rPr>
-          <w:rFonts w:asciiTheme="minorHAnsi" w:hAnsiTheme="minorHAnsi" w:cstheme="minorHAnsi"/>
-          <w:sz w:val="22"/>
-          <w:szCs w:val="22"/>
-        </w:rPr>
-        <w:t>openSUSE</w:t>
-      </w:r>
-      <w:proofErr w:type="spellEnd"/>
-      <w:r>
-        <w:rPr>
-          <w:rFonts w:asciiTheme="minorHAnsi" w:hAnsiTheme="minorHAnsi" w:cstheme="minorHAnsi"/>
-          <w:sz w:val="22"/>
-          <w:szCs w:val="22"/>
-        </w:rPr>
-        <w:t xml:space="preserve"> project that feeds into SUSE Linux Enterprise.</w:t>
-      </w:r>
-    </w:p>
-    <w:p>
-      <w:pPr>
-        <w:pStyle w:val="NormalWeb"/>
-        <w:rPr>
-          <w:rFonts w:asciiTheme="minorHAnsi" w:hAnsiTheme="minorHAnsi" w:cstheme="minorHAnsi"/>
-          <w:sz w:val="22"/>
-          <w:szCs w:val="22"/>
-        </w:rPr>
-      </w:pPr>
-      <w:r>
-        <w:rPr>
-          <w:rFonts w:asciiTheme="minorHAnsi" w:hAnsiTheme="minorHAnsi" w:cstheme="minorHAnsi"/>
-          <w:sz w:val="22"/>
-          <w:szCs w:val="22"/>
-        </w:rPr>
-        <w:t xml:space="preserve">Like Fedora, </w:t>
-      </w:r>
-      <w:proofErr w:type="spellStart"/>
-      <w:r>
-        <w:rPr>
-          <w:rFonts w:asciiTheme="minorHAnsi" w:hAnsiTheme="minorHAnsi" w:cstheme="minorHAnsi"/>
-          <w:sz w:val="22"/>
-          <w:szCs w:val="22"/>
-        </w:rPr>
-        <w:t>openSUSE</w:t>
-      </w:r>
-      <w:proofErr w:type="spellEnd"/>
-      <w:r>
-        <w:rPr>
-          <w:rFonts w:asciiTheme="minorHAnsi" w:hAnsiTheme="minorHAnsi" w:cstheme="minorHAnsi"/>
-          <w:sz w:val="22"/>
-          <w:szCs w:val="22"/>
-        </w:rPr>
-        <w:t xml:space="preserve"> is a more bleeding edge version of Linux. SUSE was once one of the great user-friendly desktop Linux distributions, but Ubuntu eventually took that crown.</w:t>
-      </w:r>
+      <w:r>
+        <w:rPr>
+          <w:rFonts w:cstheme="minorHAnsi"/>
+          <w:lang w:val="en-US"/>
+        </w:rPr>
+        <w:t xml:space="preserve"> package management is slower than Debian-based APT. It is rather bug-free and comes with a rich selection of programs. openSUSE is a little more difficult to setup by newbies.</w:t>
+      </w:r>
+    </w:p>
+    <w:p>
+      <w:pPr>
+        <w:spacing w:after="0" w:line="240" w:lineRule="auto"/>
+        <w:rPr>
+          <w:rFonts w:cstheme="minorHAnsi"/>
+          <w:lang w:val="en-US"/>
+        </w:rPr>
+      </w:pPr>
+    </w:p>
+    <w:p>
+      <w:pPr>
+        <w:spacing w:after="0" w:line="240" w:lineRule="auto"/>
+        <w:rPr>
+          <w:rFonts w:cstheme="minorHAnsi"/>
+          <w:lang w:val="en-US"/>
+        </w:rPr>
+      </w:pPr>
+      <w:r>
+        <w:rPr>
+          <w:rFonts w:cstheme="minorHAnsi"/>
+          <w:b/>
+          <w:bCs/>
+          <w:lang w:val="en-US"/>
+        </w:rPr>
+        <w:t>Red Hat</w:t>
+      </w:r>
+      <w:r>
+        <w:rPr>
+          <w:rFonts w:cstheme="minorHAnsi"/>
+          <w:lang w:val="en-US"/>
+        </w:rPr>
+        <w:t xml:space="preserve"> can be the best choice when a user needs the maximum level of enterprise software compatibility, but it costs an additional license fee. Red Hat Enterprise Linux (RHEL) is for enterprise-level servers. RHEL requires an extra license fee to Red Hat to access their non-free software components. RHEL is stable and handles heavy loads well. The main reason to use RHEL would be if a user is running a software that has RHEL in its list of supported operating systems. This means it aims at larger businesses. If a user is not running software that requires RHEL but want to take advantage of its reliability they can choose Ubuntu or CentOS instead.</w:t>
+      </w:r>
+    </w:p>
+    <w:p>
+      <w:pPr>
+        <w:spacing w:after="0" w:line="240" w:lineRule="auto"/>
+        <w:rPr>
+          <w:rFonts w:cstheme="minorHAnsi"/>
+        </w:rPr>
+      </w:pPr>
+    </w:p>
+    <w:p>
+      <w:pPr>
+        <w:spacing w:after="0" w:line="240" w:lineRule="auto"/>
+        <w:rPr>
+          <w:rFonts w:cstheme="minorHAnsi"/>
+          <w:u w:val="single"/>
+        </w:rPr>
+      </w:pPr>
     </w:p>
     <w:p>
       <w:pPr>
@@ -1221,15 +1005,7 @@
     </w:p>
     <w:p>
       <w:r>
-        <w:t xml:space="preserve">Windows installations, by contrast, while </w:t>
-      </w:r>
-      <w:proofErr w:type="gramStart"/>
-      <w:r>
-        <w:t>more lengthy</w:t>
-      </w:r>
-      <w:proofErr w:type="gramEnd"/>
-      <w:r>
-        <w:t xml:space="preserve"> and time consuming, are a lot simpler, requiring a minimum of user input compared to many distros.</w:t>
+        <w:t>Windows installations, by contrast, while more lengthy and time consuming, are a lot simpler, requiring a minimum of user input compared to many distros.</w:t>
       </w:r>
     </w:p>
     <w:p>
@@ -1266,15 +1042,7 @@
     </w:p>
     <w:p>
       <w:r>
-        <w:t xml:space="preserve">Despite this, these alternatives are more likely to be amateur efforts compared to Windows. If your business requires a certain </w:t>
-      </w:r>
-      <w:proofErr w:type="gramStart"/>
-      <w:r>
-        <w:t>application</w:t>
-      </w:r>
-      <w:proofErr w:type="gramEnd"/>
-      <w:r>
-        <w:t xml:space="preserve"> then it's necessary to check if Linux runs a native version or if an acceptable replacement exists.</w:t>
+        <w:t>Despite this, these alternatives are more likely to be amateur efforts compared to Windows. If your business requires a certain application then it's necessary to check if Linux runs a native version or if an acceptable replacement exists.</w:t>
       </w:r>
     </w:p>
     <w:p>
@@ -1449,7 +1217,6 @@
           <w:b/>
         </w:rPr>
       </w:pPr>
-      <w:bookmarkStart w:id="0" w:name="_GoBack"/>
       <w:r>
         <w:rPr>
           <w:b/>
@@ -1457,7 +1224,6 @@
         <w:t>Windows vs Linux: User-friendliness</w:t>
       </w:r>
     </w:p>
-    <w:bookmarkEnd w:id="0"/>
     <w:p>
       <w:pPr>
         <w:spacing w:after="0" w:line="240" w:lineRule="auto"/>
@@ -1702,13 +1468,8 @@
         </w:r>
       </w:hyperlink>
       <w:r>
-        <w:t xml:space="preserve">, </w:t>
-      </w:r>
-      <w:proofErr w:type="spellStart"/>
-      <w:r>
-        <w:t>Chron</w:t>
-      </w:r>
-      <w:proofErr w:type="spellEnd"/>
+        <w:t>, Chron</w:t>
+      </w:r>
     </w:p>
     <w:p/>
     <w:sectPr>
@@ -1722,7 +1483,7 @@
 </file>
 
 <file path=word/numbering.xml><?xml version="1.0" encoding="utf-8"?>
-<w:numbering xmlns:wpc="http://schemas.microsoft.com/office/word/2010/wordprocessingCanvas" xmlns:cx="http://schemas.microsoft.com/office/drawing/2014/chartex" xmlns:cx1="http://schemas.microsoft.com/office/drawing/2015/9/8/chartex" xmlns:cx2="http://schemas.microsoft.com/office/drawing/2015/10/21/chartex" xmlns:mc="http://schemas.openxmlformats.org/markup-compatibility/2006" xmlns:o="urn:schemas-microsoft-com:office:office" xmlns:r="http://schemas.openxmlformats.org/officeDocument/2006/relationships" xmlns:m="http://schemas.openxmlformats.org/officeDocument/2006/math" xmlns:v="urn:schemas-microsoft-com:vml" xmlns:wp14="http://schemas.microsoft.com/office/word/2010/wordprocessingDrawing" xmlns:wp="http://schemas.openxmlformats.org/drawingml/2006/wordprocessingDrawing" xmlns:w10="urn:schemas-microsoft-com:office:word" xmlns:w="http://schemas.openxmlformats.org/wordprocessingml/2006/main" xmlns:w14="http://schemas.microsoft.com/office/word/2010/wordml" xmlns:w15="http://schemas.microsoft.com/office/word/2012/wordml" xmlns:w16se="http://schemas.microsoft.com/office/word/2015/wordml/symex" xmlns:wpg="http://schemas.microsoft.com/office/word/2010/wordprocessingGroup" xmlns:wpi="http://schemas.microsoft.com/office/word/2010/wordprocessingInk" xmlns:wne="http://schemas.microsoft.com/office/word/2006/wordml" xmlns:wps="http://schemas.microsoft.com/office/word/2010/wordprocessingShape" mc:Ignorable="w14 w15 w16se wp14">
+<w:numbering xmlns:wpc="http://schemas.microsoft.com/office/word/2010/wordprocessingCanvas" xmlns:cx="http://schemas.microsoft.com/office/drawing/2014/chartex" xmlns:cx1="http://schemas.microsoft.com/office/drawing/2015/9/8/chartex" xmlns:cx2="http://schemas.microsoft.com/office/drawing/2015/10/21/chartex" xmlns:cx3="http://schemas.microsoft.com/office/drawing/2016/5/9/chartex" xmlns:cx4="http://schemas.microsoft.com/office/drawing/2016/5/10/chartex" xmlns:cx5="http://schemas.microsoft.com/office/drawing/2016/5/11/chartex" xmlns:cx6="http://schemas.microsoft.com/office/drawing/2016/5/12/chartex" xmlns:cx7="http://schemas.microsoft.com/office/drawing/2016/5/13/chartex" xmlns:cx8="http://schemas.microsoft.com/office/drawing/2016/5/14/chartex" xmlns:mc="http://schemas.openxmlformats.org/markup-compatibility/2006" xmlns:aink="http://schemas.microsoft.com/office/drawing/2016/ink" xmlns:am3d="http://schemas.microsoft.com/office/drawing/2017/model3d" xmlns:o="urn:schemas-microsoft-com:office:office" xmlns:r="http://schemas.openxmlformats.org/officeDocument/2006/relationships" xmlns:m="http://schemas.openxmlformats.org/officeDocument/2006/math" xmlns:v="urn:schemas-microsoft-com:vml" xmlns:wp14="http://schemas.microsoft.com/office/word/2010/wordprocessingDrawing" xmlns:wp="http://schemas.openxmlformats.org/drawingml/2006/wordprocessingDrawing" xmlns:w10="urn:schemas-microsoft-com:office:word" xmlns:w="http://schemas.openxmlformats.org/wordprocessingml/2006/main" xmlns:w14="http://schemas.microsoft.com/office/word/2010/wordml" xmlns:w15="http://schemas.microsoft.com/office/word/2012/wordml" xmlns:w16cex="http://schemas.microsoft.com/office/word/2018/wordml/cex" xmlns:w16cid="http://schemas.microsoft.com/office/word/2016/wordml/cid" xmlns:w16="http://schemas.microsoft.com/office/word/2018/wordml" xmlns:w16sdtdh="http://schemas.microsoft.com/office/word/2020/wordml/sdtdatahash" xmlns:w16se="http://schemas.microsoft.com/office/word/2015/wordml/symex" xmlns:wpg="http://schemas.microsoft.com/office/word/2010/wordprocessingGroup" xmlns:wpi="http://schemas.microsoft.com/office/word/2010/wordprocessingInk" xmlns:wne="http://schemas.microsoft.com/office/word/2006/wordml" xmlns:wps="http://schemas.microsoft.com/office/word/2010/wordprocessingShape" mc:Ignorable="w14 w15 w16se w16cid w16 w16cex w16sdtdh wp14">
   <w:abstractNum w:abstractNumId="0" w15:restartNumberingAfterBreak="0">
     <w:nsid w:val="3EBD1FA1"/>
     <w:multiLevelType w:val="multilevel"/>
@@ -1879,7 +1640,7 @@
 </file>
 
 <file path=word/styles.xml><?xml version="1.0" encoding="utf-8"?>
-<w:styles xmlns:mc="http://schemas.openxmlformats.org/markup-compatibility/2006" xmlns:r="http://schemas.openxmlformats.org/officeDocument/2006/relationships" xmlns:w="http://schemas.openxmlformats.org/wordprocessingml/2006/main" xmlns:w14="http://schemas.microsoft.com/office/word/2010/wordml" xmlns:w15="http://schemas.microsoft.com/office/word/2012/wordml" xmlns:w16se="http://schemas.microsoft.com/office/word/2015/wordml/symex" mc:Ignorable="w14 w15 w16se">
+<w:styles xmlns:mc="http://schemas.openxmlformats.org/markup-compatibility/2006" xmlns:r="http://schemas.openxmlformats.org/officeDocument/2006/relationships" xmlns:w="http://schemas.openxmlformats.org/wordprocessingml/2006/main" xmlns:w14="http://schemas.microsoft.com/office/word/2010/wordml" xmlns:w15="http://schemas.microsoft.com/office/word/2012/wordml" xmlns:w16cex="http://schemas.microsoft.com/office/word/2018/wordml/cex" xmlns:w16cid="http://schemas.microsoft.com/office/word/2016/wordml/cid" xmlns:w16="http://schemas.microsoft.com/office/word/2018/wordml" xmlns:w16sdtdh="http://schemas.microsoft.com/office/word/2020/wordml/sdtdatahash" xmlns:w16se="http://schemas.microsoft.com/office/word/2015/wordml/symex" mc:Ignorable="w14 w15 w16se w16cid w16 w16cex w16sdtdh">
   <w:docDefaults>
     <w:rPrDefault>
       <w:rPr>
@@ -1895,7 +1656,7 @@
       </w:pPr>
     </w:pPrDefault>
   </w:docDefaults>
-  <w:latentStyles w:defLockedState="0" w:defUIPriority="99" w:defSemiHidden="0" w:defUnhideWhenUsed="0" w:defQFormat="0" w:count="373">
+  <w:latentStyles w:defLockedState="0" w:defUIPriority="99" w:defSemiHidden="0" w:defUnhideWhenUsed="0" w:defQFormat="0" w:count="376">
     <w:lsdException w:name="Normal" w:uiPriority="0" w:qFormat="1"/>
     <w:lsdException w:name="heading 1" w:uiPriority="9" w:qFormat="1"/>
     <w:lsdException w:name="heading 2" w:semiHidden="1" w:uiPriority="9" w:unhideWhenUsed="1" w:qFormat="1"/>
@@ -2001,7 +1762,6 @@
     <w:lsdException w:name="HTML Sample" w:semiHidden="1" w:unhideWhenUsed="1"/>
     <w:lsdException w:name="HTML Typewriter" w:semiHidden="1" w:unhideWhenUsed="1"/>
     <w:lsdException w:name="HTML Variable" w:semiHidden="1" w:unhideWhenUsed="1"/>
-    <w:lsdException w:name="Normal Table" w:semiHidden="1" w:unhideWhenUsed="1"/>
     <w:lsdException w:name="annotation subject" w:semiHidden="1" w:unhideWhenUsed="1"/>
     <w:lsdException w:name="No List" w:semiHidden="1" w:unhideWhenUsed="1"/>
     <w:lsdException w:name="Outline List 1" w:semiHidden="1" w:unhideWhenUsed="1"/>
@@ -2046,7 +1806,6 @@
     <w:lsdException w:name="Table Professional" w:semiHidden="1" w:unhideWhenUsed="1"/>
     <w:lsdException w:name="Table Subtle 1" w:semiHidden="1" w:unhideWhenUsed="1"/>
     <w:lsdException w:name="Table Subtle 2" w:semiHidden="1" w:unhideWhenUsed="1"/>
-    <w:lsdException w:name="Table Web 1" w:semiHidden="1" w:unhideWhenUsed="1"/>
     <w:lsdException w:name="Table Web 2" w:semiHidden="1" w:unhideWhenUsed="1"/>
     <w:lsdException w:name="Table Web 3" w:semiHidden="1" w:unhideWhenUsed="1"/>
     <w:lsdException w:name="Balloon Text" w:semiHidden="1" w:unhideWhenUsed="1"/>
@@ -2269,6 +2028,9 @@
     <w:lsdException w:name="List Table 7 Colorful Accent 6" w:uiPriority="52"/>
     <w:lsdException w:name="Mention" w:semiHidden="1" w:unhideWhenUsed="1"/>
     <w:lsdException w:name="Smart Hyperlink" w:semiHidden="1" w:unhideWhenUsed="1"/>
+    <w:lsdException w:name="Hashtag" w:semiHidden="1" w:unhideWhenUsed="1"/>
+    <w:lsdException w:name="Unresolved Mention" w:semiHidden="1" w:unhideWhenUsed="1"/>
+    <w:lsdException w:name="Smart Link" w:semiHidden="1" w:unhideWhenUsed="1"/>
   </w:latentStyles>
   <w:style w:type="paragraph" w:default="1" w:styleId="Normal">
     <w:name w:val="Normal"/>

</xml_diff>